<commit_message>
added code for radiolib
</commit_message>
<xml_diff>
--- a/Documents/Lorawan Project Wiring Diagram -Hardware v1.2.docx
+++ b/Documents/Lorawan Project Wiring Diagram -Hardware v1.2.docx
@@ -4455,7 +4455,19 @@
         <w:rPr>
           <w:lang w:eastAsia="en-GB"/>
         </w:rPr>
+        <w:t>House (</w:t>
+      </w:r>
+      <w:r>
+        <w:rPr>
+          <w:lang w:eastAsia="en-GB"/>
+        </w:rPr>
         <w:t>Arduino Mega 2560 To Lora Shield Connection Diagram</w:t>
+      </w:r>
+      <w:r>
+        <w:rPr>
+          <w:lang w:eastAsia="en-GB"/>
+        </w:rPr>
+        <w:t>)</w:t>
       </w:r>
     </w:p>
     <w:p>
@@ -4642,7 +4654,7 @@
           </mc:Choice>
           <mc:Fallback>
             <w:pict>
-              <v:shape w14:anchorId="3BC46825" id="Arrow: Bent-Up 3" o:spid="_x0000_s1026" style="position:absolute;margin-left:71.4pt;margin-top:246.5pt;width:102pt;height:9pt;z-index:251660288;visibility:visible;mso-wrap-style:square;mso-wrap-distance-left:9pt;mso-wrap-distance-top:0;mso-wrap-distance-right:9pt;mso-wrap-distance-bottom:0;mso-position-horizontal:absolute;mso-position-horizontal-relative:text;mso-position-vertical:absolute;mso-position-vertical-relative:text;v-text-anchor:middle" coordsize="1295400,114300" o:gfxdata="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" path="m,85725r1252538,l1252538,28575r-14288,l1266825,r28575,28575l1281113,28575r,85725l,114300,,85725xe" fillcolor="#5b9bd5 [3204]" strokecolor="#1f4d78 [1604]" strokeweight="1pt">
+              <v:shape w14:anchorId="5E02DAC8" id="Arrow: Bent-Up 3" o:spid="_x0000_s1026" style="position:absolute;margin-left:71.4pt;margin-top:246.5pt;width:102pt;height:9pt;z-index:251660288;visibility:visible;mso-wrap-style:square;mso-wrap-distance-left:9pt;mso-wrap-distance-top:0;mso-wrap-distance-right:9pt;mso-wrap-distance-bottom:0;mso-position-horizontal:absolute;mso-position-horizontal-relative:text;mso-position-vertical:absolute;mso-position-vertical-relative:text;v-text-anchor:middle" coordsize="1295400,114300" o:gfxdata="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" path="m,85725r1252538,l1252538,28575r-14288,l1266825,r28575,28575l1281113,28575r,85725l,114300,,85725xe" fillcolor="#5b9bd5 [3204]" strokecolor="#1f4d78 [1604]" strokeweight="1pt">
                 <v:stroke joinstyle="miter"/>
                 <v:path arrowok="t" o:connecttype="custom" o:connectlocs="0,85725;1252538,85725;1252538,28575;1238250,28575;1266825,0;1295400,28575;1281113,28575;1281113,114300;0,114300;0,85725" o:connectangles="0,0,0,0,0,0,0,0,0,0"/>
               </v:shape>
@@ -5149,16 +5161,16 @@
         <mc:AlternateContent>
           <mc:Choice Requires="wps">
             <w:drawing>
-              <wp:anchor distT="0" distB="0" distL="114300" distR="114300" simplePos="0" relativeHeight="251663360" behindDoc="0" locked="0" layoutInCell="1" allowOverlap="1" wp14:anchorId="3D3544BB" wp14:editId="40C41DF0">
+              <wp:anchor distT="0" distB="0" distL="114300" distR="114300" simplePos="0" relativeHeight="251663360" behindDoc="0" locked="0" layoutInCell="1" allowOverlap="1" wp14:anchorId="3D3544BB" wp14:editId="52CB85EE">
                 <wp:simplePos x="0" y="0"/>
                 <wp:positionH relativeFrom="column">
-                  <wp:posOffset>548640</wp:posOffset>
+                  <wp:posOffset>-201929</wp:posOffset>
                 </wp:positionH>
                 <wp:positionV relativeFrom="paragraph">
-                  <wp:posOffset>2186940</wp:posOffset>
+                  <wp:posOffset>2125981</wp:posOffset>
                 </wp:positionV>
                 <wp:extent cx="853440" cy="1844040"/>
-                <wp:effectExtent l="19050" t="19050" r="22860" b="22860"/>
+                <wp:effectExtent l="228600" t="0" r="213360" b="3810"/>
                 <wp:wrapNone/>
                 <wp:docPr id="1162149356" name="Arrow: Up 4"/>
                 <wp:cNvGraphicFramePr/>
@@ -5167,7 +5179,7 @@
                     <wps:wsp>
                       <wps:cNvSpPr/>
                       <wps:spPr>
-                        <a:xfrm>
+                        <a:xfrm rot="1773829">
                           <a:off x="0" y="0"/>
                           <a:ext cx="853440" cy="1844040"/>
                         </a:xfrm>
@@ -5205,7 +5217,7 @@
           </mc:Choice>
           <mc:Fallback>
             <w:pict>
-              <v:shapetype w14:anchorId="7F7B5105" id="_x0000_t68" coordsize="21600,21600" o:spt="68" adj="5400,5400" path="m0@0l@1@0@1,21600@2,21600@2@0,21600@0,10800,xe">
+              <v:shapetype w14:anchorId="31FF050F" id="_x0000_t68" coordsize="21600,21600" o:spt="68" adj="5400,5400" path="m0@0l@1@0@1,21600@2,21600@2@0,21600@0,10800,xe">
                 <v:stroke joinstyle="miter"/>
                 <v:formulas>
                   <v:f eqn="val #0"/>
@@ -5219,7 +5231,7 @@
                   <v:h position="#1,#0" xrange="0,10800" yrange="0,21600"/>
                 </v:handles>
               </v:shapetype>
-              <v:shape id="Arrow: Up 4" o:spid="_x0000_s1026" type="#_x0000_t68" style="position:absolute;margin-left:43.2pt;margin-top:172.2pt;width:67.2pt;height:145.2pt;z-index:251663360;visibility:visible;mso-wrap-style:square;mso-wrap-distance-left:9pt;mso-wrap-distance-top:0;mso-wrap-distance-right:9pt;mso-wrap-distance-bottom:0;mso-position-horizontal:absolute;mso-position-horizontal-relative:text;mso-position-vertical:absolute;mso-position-vertical-relative:text;v-text-anchor:middle" o:gfxdata="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" adj="4998" fillcolor="#5b9bd5 [3204]" strokecolor="#1f4d78 [1604]" strokeweight="1pt"/>
+              <v:shape id="Arrow: Up 4" o:spid="_x0000_s1026" type="#_x0000_t68" style="position:absolute;margin-left:-15.9pt;margin-top:167.4pt;width:67.2pt;height:145.2pt;rotation:1937494fd;z-index:251663360;visibility:visible;mso-wrap-style:square;mso-wrap-distance-left:9pt;mso-wrap-distance-top:0;mso-wrap-distance-right:9pt;mso-wrap-distance-bottom:0;mso-position-horizontal:absolute;mso-position-horizontal-relative:text;mso-position-vertical:absolute;mso-position-vertical-relative:text;v-text-anchor:middle" o:gfxdata="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" adj="4998" fillcolor="#5b9bd5 [3204]" strokecolor="#1f4d78 [1604]" strokeweight="1pt"/>
             </w:pict>
           </mc:Fallback>
         </mc:AlternateContent>
@@ -5416,10 +5428,64 @@
           <w:lang w:val="en-GB" w:eastAsia="en-GB"/>
         </w:rPr>
       </w:pPr>
+      <w:r>
+        <w:rPr>
+          <w:noProof/>
+        </w:rPr>
+        <w:drawing>
+          <wp:anchor distT="0" distB="0" distL="114300" distR="114300" simplePos="0" relativeHeight="251664384" behindDoc="0" locked="0" layoutInCell="1" allowOverlap="1" wp14:anchorId="7702DD10" wp14:editId="47921188">
+            <wp:simplePos x="0" y="0"/>
+            <wp:positionH relativeFrom="column">
+              <wp:posOffset>-201930</wp:posOffset>
+            </wp:positionH>
+            <wp:positionV relativeFrom="paragraph">
+              <wp:posOffset>971550</wp:posOffset>
+            </wp:positionV>
+            <wp:extent cx="2720340" cy="1908175"/>
+            <wp:effectExtent l="0" t="0" r="3810" b="0"/>
+            <wp:wrapSquare wrapText="bothSides"/>
+            <wp:docPr id="2134553263" name="Picture 1"/>
+            <wp:cNvGraphicFramePr>
+              <a:graphicFrameLocks xmlns:a="http://schemas.openxmlformats.org/drawingml/2006/main" noChangeAspect="1"/>
+            </wp:cNvGraphicFramePr>
+            <a:graphic xmlns:a="http://schemas.openxmlformats.org/drawingml/2006/main">
+              <a:graphicData uri="http://schemas.openxmlformats.org/drawingml/2006/picture">
+                <pic:pic xmlns:pic="http://schemas.openxmlformats.org/drawingml/2006/picture">
+                  <pic:nvPicPr>
+                    <pic:cNvPr id="2134553263" name=""/>
+                    <pic:cNvPicPr/>
+                  </pic:nvPicPr>
+                  <pic:blipFill>
+                    <a:blip r:embed="rId13">
+                      <a:extLst>
+                        <a:ext uri="{28A0092B-C50C-407E-A947-70E740481C1C}">
+                          <a14:useLocalDpi xmlns:a14="http://schemas.microsoft.com/office/drawing/2010/main" val="0"/>
+                        </a:ext>
+                      </a:extLst>
+                    </a:blip>
+                    <a:stretch>
+                      <a:fillRect/>
+                    </a:stretch>
+                  </pic:blipFill>
+                  <pic:spPr>
+                    <a:xfrm rot="10800000">
+                      <a:off x="0" y="0"/>
+                      <a:ext cx="2720340" cy="1908175"/>
+                    </a:xfrm>
+                    <a:prstGeom prst="rect">
+                      <a:avLst/>
+                    </a:prstGeom>
+                  </pic:spPr>
+                </pic:pic>
+              </a:graphicData>
+            </a:graphic>
+          </wp:anchor>
+        </w:drawing>
+      </w:r>
     </w:p>
     <w:sectPr>
-      <w:headerReference w:type="default" r:id="rId13"/>
-      <w:footerReference w:type="default" r:id="rId14"/>
+      <w:headerReference w:type="default" r:id="rId14"/>
+      <w:footerReference w:type="default" r:id="rId15"/>
       <w:pgSz w:w="12240" w:h="15840"/>
       <w:pgMar w:top="1440" w:right="1440" w:bottom="1440" w:left="1440" w:header="708" w:footer="708" w:gutter="0"/>
       <w:cols w:space="720"/>

</xml_diff>